<commit_message>
second task: gaussian regression
</commit_message>
<xml_diff>
--- a/Problems_Introductions.docx
+++ b/Problems_Introductions.docx
@@ -79,7 +79,6 @@
       <w:pPr>
         <w:spacing w:line="360" w:lineRule="auto"/>
         <w:jc w:val="both"/>
-        <w:rPr/>
       </w:pPr>
       <w:r>
         <w:rPr>
@@ -1435,9 +1434,9 @@
           </mc:Choice>
           <mc:Fallback>
             <w:pict>
-              <v:group id="Canvas 388" o:spid="_x0000_s1026" o:spt="203" style="height:230.25pt;width:482.7pt;" coordsize="6130457,2924691" editas="canvas" o:gfxdata="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">
+              <v:group id="Canvas 388" o:spid="_x0000_s1026" o:spt="203" style="height:230.25pt;width:482.7pt;" coordsize="6130290,2924175" editas="canvas" o:gfxdata="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">
                 <o:lock v:ext="edit" aspectratio="f"/>
-                <v:shape id="Canvas 388" o:spid="_x0000_s1026" style="position:absolute;left:0;top:0;height:2924691;width:6130457;" filled="f" stroked="f" coordsize="21600,21600" o:gfxdata="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">
+                <v:shape id="Canvas 388" o:spid="_x0000_s1026" style="position:absolute;left:0;top:0;height:2924175;width:6130290;" filled="f" stroked="f" coordsize="21600,21600" o:gfxdata="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">
                   <v:fill on="f" focussize="0,0"/>
                   <v:stroke on="f"/>
                   <v:imagedata o:title=""/>
@@ -7578,8 +7577,6 @@
         </w:rPr>
         <w:t>吉布斯自由能（G）是热力学势之一。 在恒定的温度和压力下，系统的G是其成分的化学势的总和。 对于一个系统，如果我们知道G在不同温度下作为成分的函数，那么使用它们，我们就可以构建相图。 相图是指示任何系统中稳定阶段的简明方法。 例如，Fe-C相图（图4）。 x轴是碳的质量百分比，y轴是温度。 如果碳的质量百分比为0.5％且温度为1000℃，则奥氏体（-Fe）将是稳定相。</w:t>
       </w:r>
-      <w:bookmarkStart w:id="10" w:name="_GoBack"/>
-      <w:bookmarkEnd w:id="10"/>
     </w:p>
     <w:p>
       <w:pPr>
@@ -7939,6 +7936,28 @@
     </w:p>
     <w:p>
       <w:pPr>
+        <w:tabs>
+          <w:tab w:val="left" w:pos="6311"/>
+        </w:tabs>
+        <w:spacing w:line="360" w:lineRule="auto"/>
+        <w:jc w:val="both"/>
+        <w:rPr>
+          <w:rFonts w:ascii="Arial" w:hAnsi="Arial" w:cs="Arial"/>
+          <w:szCs w:val="28"/>
+          <w:lang w:val="en-US"/>
+        </w:rPr>
+      </w:pPr>
+      <w:r>
+        <w:rPr>
+          <w:rFonts w:hint="eastAsia" w:ascii="Arial" w:hAnsi="Arial" w:cs="Arial"/>
+          <w:szCs w:val="28"/>
+          <w:lang w:val="en-US"/>
+        </w:rPr>
+        <w:t>是否有可能用Fe-C系统的数据（C，T和吉布斯自由能的重量％）和铁的数据（Cr，T和吉布斯自由能的重量％）训练机器学习算法 -Cr系统，然后使用训练的模型来预测Fe-C-Cr系统的吉布斯自由能，给定重量％的C，重量％的Cr和T？ （您可以在Gibbs energy inference.xlsx中找到准备好的数据）</w:t>
+      </w:r>
+    </w:p>
+    <w:p>
+      <w:pPr>
         <w:spacing w:after="200" w:line="276" w:lineRule="auto"/>
         <w:rPr>
           <w:rFonts w:ascii="Arial" w:hAnsi="Arial" w:cs="Arial"/>
@@ -8130,8 +8149,8 @@
         </w:rPr>
         <w:t xml:space="preserve">. It can be viewed either as </w:t>
       </w:r>
-      <w:bookmarkStart w:id="6" w:name="OLE_LINK26"/>
-      <w:bookmarkStart w:id="7" w:name="OLE_LINK25"/>
+      <w:bookmarkStart w:id="6" w:name="OLE_LINK25"/>
+      <w:bookmarkStart w:id="7" w:name="OLE_LINK26"/>
       <w:r>
         <w:rPr>
           <w:rFonts w:ascii="Arial" w:hAnsi="Arial" w:cs="Arial"/>
@@ -8176,11 +8195,33 @@
         <w:spacing w:line="360" w:lineRule="auto"/>
         <w:jc w:val="both"/>
         <w:rPr>
-          <w:rFonts w:ascii="Arial" w:hAnsi="Arial" w:cs="Arial"/>
+          <w:rFonts w:hint="eastAsia" w:ascii="Arial" w:hAnsi="Arial" w:cs="Arial"/>
           <w:szCs w:val="28"/>
           <w:lang w:val="en-US"/>
         </w:rPr>
       </w:pPr>
+    </w:p>
+    <w:p>
+      <w:pPr>
+        <w:tabs>
+          <w:tab w:val="left" w:pos="6311"/>
+        </w:tabs>
+        <w:spacing w:line="360" w:lineRule="auto"/>
+        <w:jc w:val="both"/>
+        <w:rPr>
+          <w:rFonts w:ascii="Arial" w:hAnsi="Arial" w:cs="Arial"/>
+          <w:szCs w:val="28"/>
+          <w:lang w:val="en-US"/>
+        </w:rPr>
+      </w:pPr>
+      <w:r>
+        <w:rPr>
+          <w:rFonts w:hint="eastAsia" w:ascii="Arial" w:hAnsi="Arial" w:cs="Arial"/>
+          <w:szCs w:val="28"/>
+          <w:lang w:val="en-US"/>
+        </w:rPr>
+        <w:t>钙钛矿氧化物是固体氧化物燃料电池（SOFC）中阴极材料的有希望的候选者。 典型的钙钛矿氧化物的化学式为ABO3，其中A是较大的阳离子，B是较小的阳离子。 钙钛矿氧化物的理想结构具有立方对称性。 它可以被视为角落共享A位阳离子，在立方体中心具有B位阳离子（图7a）或角落共享BO6八面体，A位阳离子位于十二个配位空隙中（图7b）。 对于大部分用作SOFC阴极的钙钛矿氧化物，A位阳离子是稀土和碱土原子的混合物（如La和Sr，Ca或Ba），而B位阳离子是可还原的过渡金属。 （例如Mn，Fe，Co或Ni）。</w:t>
+      </w:r>
     </w:p>
     <w:p>
       <w:pPr>
@@ -8392,6 +8433,26 @@
     </w:p>
     <w:p>
       <w:pPr>
+        <w:autoSpaceDE w:val="0"/>
+        <w:autoSpaceDN w:val="0"/>
+        <w:adjustRightInd w:val="0"/>
+        <w:spacing w:line="360" w:lineRule="auto"/>
+        <w:jc w:val="center"/>
+        <w:rPr>
+          <w:rFonts w:ascii="Arial" w:hAnsi="Arial" w:cs="Arial"/>
+          <w:szCs w:val="30"/>
+        </w:rPr>
+      </w:pPr>
+      <w:r>
+        <w:rPr>
+          <w:rFonts w:hint="eastAsia" w:ascii="Arial" w:hAnsi="Arial" w:cs="Arial"/>
+          <w:szCs w:val="30"/>
+        </w:rPr>
+        <w:t>图7：立方钙钛矿ABO3，其中a）B阳离子位于电池中心，b）角共享BO6八面体，A阳离子位于12-配位间隙中。</w:t>
+      </w:r>
+    </w:p>
+    <w:p>
+      <w:pPr>
         <w:tabs>
           <w:tab w:val="left" w:pos="6311"/>
         </w:tabs>
@@ -8557,6 +8618,32 @@
         <w:jc w:val="both"/>
         <w:rPr>
           <w:rFonts w:ascii="Arial" w:hAnsi="Arial" w:cs="Arial"/>
+          <w:b w:val="0"/>
+          <w:bCs w:val="0"/>
+          <w:szCs w:val="28"/>
+          <w:lang w:val="en-US"/>
+        </w:rPr>
+      </w:pPr>
+      <w:r>
+        <w:rPr>
+          <w:rFonts w:hint="eastAsia" w:ascii="Arial" w:hAnsi="Arial" w:cs="Arial"/>
+          <w:b w:val="0"/>
+          <w:bCs w:val="0"/>
+          <w:szCs w:val="28"/>
+          <w:lang w:val="en-US"/>
+        </w:rPr>
+        <w:t>在SOFC应用中，O 2在阴极表面（例如（La，Sr）（Co，Fe）O 3阴极）还原成O 2  - 。 然后，O 2  - 将通过体阴极扩散到电解质中。 体阴极中O 2  - 的扩散取决于体阴极中产生的氧空位。 因此，作为潜在的阴极材料，应该更容易形成氧空位，即预期较低的氧空位形成能。 阴极材料还有其他要求，例如： 足够的孔隙度，可快速扩散分子氧，与其他细胞成分机械和化学相容，并对周围大气中的杂质具有良好的耐受性......</w:t>
+      </w:r>
+    </w:p>
+    <w:p>
+      <w:pPr>
+        <w:tabs>
+          <w:tab w:val="left" w:pos="6311"/>
+        </w:tabs>
+        <w:spacing w:line="360" w:lineRule="auto"/>
+        <w:jc w:val="both"/>
+        <w:rPr>
+          <w:rFonts w:ascii="Arial" w:hAnsi="Arial" w:cs="Arial"/>
           <w:szCs w:val="28"/>
           <w:lang w:val="en-US"/>
         </w:rPr>
@@ -8721,6 +8808,32 @@
           <w:lang w:val="en-US"/>
         </w:rPr>
         <w:t xml:space="preserve"> and ii) ionic compensation by formation of oxygen vacancies. The ionic and electronic compensations occur simultaneously and compete with each other. The electro-neutrality condition is expressed as: </w:t>
+      </w:r>
+    </w:p>
+    <w:p>
+      <w:pPr>
+        <w:tabs>
+          <w:tab w:val="left" w:pos="6311"/>
+        </w:tabs>
+        <w:spacing w:line="360" w:lineRule="auto"/>
+        <w:jc w:val="both"/>
+        <w:rPr>
+          <w:rFonts w:ascii="Arial" w:hAnsi="Arial" w:cs="Arial"/>
+          <w:b w:val="0"/>
+          <w:bCs w:val="0"/>
+          <w:szCs w:val="28"/>
+          <w:lang w:val="en-US"/>
+        </w:rPr>
+      </w:pPr>
+      <w:r>
+        <w:rPr>
+          <w:rFonts w:hint="eastAsia" w:ascii="Arial" w:hAnsi="Arial" w:cs="Arial"/>
+          <w:b w:val="0"/>
+          <w:bCs w:val="0"/>
+          <w:szCs w:val="28"/>
+          <w:lang w:val="en-US"/>
+        </w:rPr>
+        <w:t>（La，Sr）（Co，Fe）O3-δ（LSCF）钙钛矿氧化物在600℃至800℃的温度范围内具有足够的电子传导性，高氧离子传导性和对O 2还原反应的高催化活性。 它是用于中温固体氧化物燃料电池（IT-SOFC）的有前途的阴极材料。 通过在La（Co，Fe）O3中的A位取代Sr2 +得到La3 +，为了保持电子中性，必须通过以下一种或两种方法补偿Sr离子的取代：i）通过氧化B3 +来电子补偿 B4 +和ii）通过形成氧空位来进行离子补偿。 离子和电子补偿同时发生并相互竞争。 电中性条件表示为：</w:t>
       </w:r>
     </w:p>
     <w:p>
@@ -9032,7 +9145,29 @@
         <w:spacing w:line="360" w:lineRule="auto"/>
         <w:jc w:val="both"/>
         <w:rPr>
-          <w:rFonts w:ascii="Arial" w:hAnsi="Arial" w:cs="Arial"/>
+          <w:rFonts w:hint="eastAsia" w:ascii="Arial" w:hAnsi="Arial" w:cs="Arial"/>
+          <w:szCs w:val="28"/>
+          <w:lang w:val="en-US"/>
+        </w:rPr>
+      </w:pPr>
+      <w:r>
+        <w:rPr>
+          <w:rFonts w:hint="eastAsia" w:ascii="Arial" w:hAnsi="Arial" w:cs="Arial"/>
+          <w:szCs w:val="28"/>
+          <w:lang w:val="en-US"/>
+        </w:rPr>
+        <w:t>因此，LSCF具有混合的电子和离子传导性。 因此，氧还原过程通过产生氧离子和消耗电子在LSCF阴极表面发生。 然后，产生的氧离子通过块状LSCF阴极传输到电解质，而电子从集电器供应。</w:t>
+      </w:r>
+    </w:p>
+    <w:p>
+      <w:pPr>
+        <w:tabs>
+          <w:tab w:val="left" w:pos="6311"/>
+        </w:tabs>
+        <w:spacing w:line="360" w:lineRule="auto"/>
+        <w:jc w:val="both"/>
+        <w:rPr>
+          <w:rFonts w:hint="eastAsia" w:ascii="Arial" w:hAnsi="Arial" w:cs="Arial"/>
           <w:szCs w:val="28"/>
           <w:lang w:val="en-US"/>
         </w:rPr>
@@ -9602,6 +9737,28 @@
           <w:lang w:val="en-US"/>
         </w:rPr>
         <w:t>). The stability and durability for LSCF cathode is one of the decisive factors for the SOFC performance. The degradations issues of LSCF cathode (e.g. Cr-poisoning) limits the lifetime and commercialization of SOFC. Therefore, we want to find new potential cathode materials. The potential cathode materials should meet some requirements, e.g. it should have low oxygen vacancy formation energy.</w:t>
+      </w:r>
+    </w:p>
+    <w:p>
+      <w:pPr>
+        <w:tabs>
+          <w:tab w:val="left" w:pos="6311"/>
+        </w:tabs>
+        <w:spacing w:line="360" w:lineRule="auto"/>
+        <w:jc w:val="both"/>
+        <w:rPr>
+          <w:rFonts w:ascii="Arial" w:hAnsi="Arial" w:cs="Arial"/>
+          <w:szCs w:val="28"/>
+          <w:lang w:val="en-US"/>
+        </w:rPr>
+      </w:pPr>
+      <w:r>
+        <w:rPr>
+          <w:rFonts w:hint="eastAsia" w:ascii="Arial" w:hAnsi="Arial" w:cs="Arial"/>
+          <w:szCs w:val="28"/>
+          <w:lang w:val="en-US"/>
+        </w:rPr>
+        <w:t>应选择适当的LSCF化学计量，以保证足够的离子和电子传导性，并与相邻层具有匹配的热膨胀系数（TEC）。更高量的Sr原子而不是A位上的三价La增加了离子和电子传导性以及氧的表面变化，这可以通过更大数量的氧空位和电子空穴来解释。同时，随着B位的Fe含量的增加，LSCF的TEC减少，可与Y2O3-ZrO2电解质或掺杂钆的氧化铈氧化物扩散阻挡层相匹配。组成La0.6Sr0.4Co0.2Fe0.8O3-δ或具有轻微A位缺陷La0.58Sr0.4Co0.2Fe0.8O3-δ的组合物优先用作SOFC中的阴极材料。 La0.6Sr0.4Co0.2Fe0.8O3-δ具有最高的电子传导率，在550℃时峰值为330Scm-1。 La0.6Sr0.4Co0.2Fe0.8O3-δ在100°C至600°C温度范围内的TEC约为15.3 * 10-6 K-1，与Gd0.9Ce0.1O2-δ热相容扩散阻挡层（α1= 13.4×10-6K-1）。 LSCF阴极的稳定性和耐久性是SOFC性能的决定性因素之一。 LSCF阴极的降解问题（例如Cr中毒）限制了SOFC的寿命和商业化。因此，我们希望找到新的潜在阴极材料。潜在的阴极材料应满足一些要求，例如：它应具有低氧空位形成能。</w:t>
       </w:r>
     </w:p>
     <w:p>
@@ -9949,10 +10106,99 @@
         <w:spacing w:line="360" w:lineRule="auto"/>
         <w:jc w:val="both"/>
         <w:rPr>
-          <w:rFonts w:ascii="Arial" w:hAnsi="Arial" w:cs="Arial"/>
+          <w:rFonts w:hint="eastAsia" w:ascii="Arial" w:hAnsi="Arial" w:cs="Arial"/>
           <w:lang w:val="en-US"/>
         </w:rPr>
       </w:pPr>
+      <w:r>
+        <w:rPr>
+          <w:rFonts w:hint="eastAsia" w:ascii="Arial" w:hAnsi="Arial" w:cs="Arial"/>
+          <w:lang w:val="en-US"/>
+        </w:rPr>
+        <w:t>如果我们知道AFeO3钙钛矿和ACoO3钙钛矿（A =周期系中的元素）的氧空位形成能，我们能预测AxX1-x（Co，Fe）O3钙钛矿的氧空位形成能吗？</w:t>
+      </w:r>
+    </w:p>
+    <w:p>
+      <w:pPr>
+        <w:tabs>
+          <w:tab w:val="left" w:pos="6311"/>
+        </w:tabs>
+        <w:spacing w:line="360" w:lineRule="auto"/>
+        <w:jc w:val="both"/>
+        <w:rPr>
+          <w:rFonts w:hint="eastAsia" w:ascii="Arial" w:hAnsi="Arial" w:cs="Arial"/>
+          <w:lang w:val="en-US"/>
+        </w:rPr>
+      </w:pPr>
+      <w:r>
+        <w:rPr>
+          <w:rFonts w:hint="eastAsia" w:ascii="Arial" w:hAnsi="Arial" w:cs="Arial"/>
+          <w:lang w:val="en-US"/>
+        </w:rPr>
+        <w:t>暗示：</w:t>
+      </w:r>
+    </w:p>
+    <w:p>
+      <w:pPr>
+        <w:tabs>
+          <w:tab w:val="left" w:pos="6311"/>
+        </w:tabs>
+        <w:spacing w:line="360" w:lineRule="auto"/>
+        <w:jc w:val="both"/>
+        <w:rPr>
+          <w:rFonts w:hint="eastAsia" w:ascii="Arial" w:hAnsi="Arial" w:cs="Arial"/>
+          <w:lang w:val="en-US"/>
+        </w:rPr>
+      </w:pPr>
+      <w:r>
+        <w:rPr>
+          <w:rFonts w:hint="eastAsia" w:ascii="Arial" w:hAnsi="Arial" w:cs="Arial"/>
+          <w:lang w:val="en-US"/>
+        </w:rPr>
+        <w:t>您可以在A. A. Emery和C. Wolverton，Scientific Data，4：170153,201产生的数据中找到一些信息（2017年，在整个DFT计算中，形成能量稳定性和ABO3 prerovskites.csv的氧空位形成能）。</w:t>
+      </w:r>
+    </w:p>
+    <w:p>
+      <w:pPr>
+        <w:tabs>
+          <w:tab w:val="left" w:pos="6311"/>
+        </w:tabs>
+        <w:spacing w:line="360" w:lineRule="auto"/>
+        <w:jc w:val="both"/>
+        <w:rPr>
+          <w:rFonts w:hint="eastAsia" w:ascii="Arial" w:hAnsi="Arial" w:cs="Arial"/>
+          <w:lang w:val="en-US"/>
+        </w:rPr>
+      </w:pPr>
+      <w:r>
+        <w:rPr>
+          <w:rFonts w:hint="eastAsia" w:ascii="Arial" w:hAnsi="Arial" w:cs="Arial"/>
+          <w:lang w:val="en-US"/>
+        </w:rPr>
+        <w:t>您应该考虑将使用哪些功能变量。</w:t>
+      </w:r>
+    </w:p>
+    <w:p>
+      <w:pPr>
+        <w:tabs>
+          <w:tab w:val="left" w:pos="6311"/>
+        </w:tabs>
+        <w:spacing w:line="360" w:lineRule="auto"/>
+        <w:jc w:val="both"/>
+        <w:rPr>
+          <w:rFonts w:ascii="Arial" w:hAnsi="Arial" w:cs="Arial"/>
+          <w:lang w:val="en-US"/>
+        </w:rPr>
+      </w:pPr>
+      <w:r>
+        <w:rPr>
+          <w:rFonts w:hint="eastAsia" w:ascii="Arial" w:hAnsi="Arial" w:cs="Arial"/>
+          <w:lang w:val="en-US"/>
+        </w:rPr>
+        <w:t>为了验证和测试您的模型，准备了一些AxX1-x（Co，Fe）O3钙钛矿的氧空位形成能量（E_Vo_dopedPerovskites.xlsx）</w:t>
+      </w:r>
+      <w:bookmarkStart w:id="10" w:name="_GoBack"/>
+      <w:bookmarkEnd w:id="10"/>
     </w:p>
     <w:sectPr>
       <w:footerReference r:id="rId3" w:type="default"/>
@@ -10827,11 +11073,13 @@
   <w:style w:type="character" w:customStyle="1" w:styleId="34">
     <w:name w:val="p"/>
     <w:basedOn w:val="10"/>
+    <w:qFormat/>
     <w:uiPriority w:val="0"/>
   </w:style>
   <w:style w:type="character" w:customStyle="1" w:styleId="35">
     <w:name w:val="mi"/>
     <w:basedOn w:val="10"/>
+    <w:qFormat/>
     <w:uiPriority w:val="0"/>
   </w:style>
 </w:styles>

</xml_diff>